<commit_message>
Reducing line spacing in title
Signed-off-by: Rebecca A. Senior <rebecca.a.senior@gmail.com>
</commit_message>
<xml_diff>
--- a/ms_template.docx
+++ b/ms_template.docx
@@ -7,7 +7,12 @@
         <w:pStyle w:val="Title"/>
       </w:pPr>
       <w:r>
-        <w:t>Title</w:t>
+        <w:t>T</w:t>
+      </w:r>
+      <w:bookmarkStart w:id="0" w:name="_GoBack"/>
+      <w:bookmarkEnd w:id="0"/>
+      <w:r>
+        <w:t>itle</w:t>
       </w:r>
     </w:p>
     <w:p>
@@ -21,14 +26,12 @@
       <w:pPr>
         <w:pStyle w:val="Heading1"/>
       </w:pPr>
-      <w:bookmarkStart w:id="0" w:name="abstract"/>
-      <w:bookmarkEnd w:id="0"/>
+      <w:bookmarkStart w:id="1" w:name="abstract"/>
+      <w:bookmarkEnd w:id="1"/>
       <w:r>
         <w:lastRenderedPageBreak/>
         <w:t>Abstract</w:t>
       </w:r>
-      <w:bookmarkStart w:id="1" w:name="_GoBack"/>
-      <w:bookmarkEnd w:id="1"/>
     </w:p>
     <w:sectPr>
       <w:footerReference w:type="default" r:id="rId7"/>
@@ -2299,9 +2302,9 @@
     <w:link w:val="TitleChar"/>
     <w:uiPriority w:val="10"/>
     <w:qFormat/>
-    <w:rsid w:val="004A079D"/>
+    <w:rsid w:val="00192AD8"/>
     <w:pPr>
-      <w:spacing w:after="300"/>
+      <w:spacing w:after="300" w:line="360" w:lineRule="auto"/>
       <w:contextualSpacing/>
       <w:jc w:val="center"/>
     </w:pPr>
@@ -3114,7 +3117,7 @@
     <w:basedOn w:val="DefaultParagraphFont"/>
     <w:link w:val="Title"/>
     <w:uiPriority w:val="10"/>
-    <w:rsid w:val="004A079D"/>
+    <w:rsid w:val="00192AD8"/>
     <w:rPr>
       <w:rFonts w:ascii="Times New Roman" w:eastAsiaTheme="majorEastAsia" w:hAnsi="Times New Roman" w:cstheme="majorBidi"/>
       <w:color w:val="000000" w:themeColor="text1"/>

</xml_diff>